<commit_message>
update submitted paper in CV
</commit_message>
<xml_diff>
--- a/cv/cv_dhkim_2021_Mar.docx
+++ b/cv/cv_dhkim_2021_Mar.docx
@@ -5836,7 +5836,13 @@
         <w:pStyle w:val="2"/>
       </w:pPr>
       <w:r>
-        <w:t>PH.D.</w:t>
+        <w:t>P</w:t>
+      </w:r>
+      <w:r>
+        <w:t>h</w:t>
+      </w:r>
+      <w:r>
+        <w:t>.D.</w:t>
       </w:r>
       <w:r>
         <w:t xml:space="preserve"> </w:t>
@@ -5883,7 +5889,13 @@
         <w:t>B</w:t>
       </w:r>
       <w:r>
-        <w:t xml:space="preserve">.SC. </w:t>
+        <w:t>.S</w:t>
+      </w:r>
+      <w:r>
+        <w:t>c</w:t>
+      </w:r>
+      <w:r>
+        <w:t xml:space="preserve">. </w:t>
       </w:r>
       <w:r>
         <w:t>Mathematics</w:t>
@@ -5891,14 +5903,12 @@
       <w:r>
         <w:t xml:space="preserve"> | </w:t>
       </w:r>
-      <w:proofErr w:type="spellStart"/>
       <w:r>
         <w:rPr>
           <w:rStyle w:val="ad"/>
         </w:rPr>
         <w:t>Hanyang</w:t>
       </w:r>
-      <w:proofErr w:type="spellEnd"/>
       <w:r>
         <w:rPr>
           <w:rStyle w:val="ad"/>
@@ -5953,7 +5963,7 @@
       <w:tr>
         <w:tc>
           <w:tcPr>
-            <w:tcW w:w="720" w:type="dxa"/>
+            <w:tcW w:w="725" w:type="dxa"/>
             <w:tcMar>
               <w:right w:w="216" w:type="dxa"/>
             </w:tcMar>
@@ -7373,7 +7383,7 @@
         </w:tc>
         <w:tc>
           <w:tcPr>
-            <w:tcW w:w="8587" w:type="dxa"/>
+            <w:tcW w:w="8649" w:type="dxa"/>
           </w:tcPr>
           <w:p>
             <w:pPr>
@@ -7387,6 +7397,70 @@
         </w:tc>
       </w:tr>
     </w:tbl>
+    <w:p>
+      <w:pPr>
+        <w:pStyle w:val="2"/>
+      </w:pPr>
+    </w:p>
+    <w:p>
+      <w:pPr>
+        <w:pStyle w:val="2"/>
+      </w:pPr>
+      <w:r>
+        <w:t xml:space="preserve">(Submitted) </w:t>
+      </w:r>
+      <w:r>
+        <w:t xml:space="preserve">Staggered DG </w:t>
+      </w:r>
+      <w:r>
+        <w:t xml:space="preserve">method with </w:t>
+      </w:r>
+      <w:r>
+        <w:t>small edges for Darcy flows in fractured porous media</w:t>
+      </w:r>
+      <w:r>
+        <w:t xml:space="preserve">| </w:t>
+      </w:r>
+      <w:r>
+        <w:rPr>
+          <w:rStyle w:val="ad"/>
+        </w:rPr>
+        <w:t>arXiv:2005.10955</w:t>
+      </w:r>
+    </w:p>
+    <w:p>
+      <w:r>
+        <w:t>Lina Zhao,</w:t>
+      </w:r>
+      <w:r>
+        <w:rPr>
+          <w:b/>
+          <w:bCs/>
+        </w:rPr>
+        <w:t xml:space="preserve"> </w:t>
+      </w:r>
+      <w:r>
+        <w:rPr>
+          <w:b/>
+          <w:bCs/>
+        </w:rPr>
+        <w:t>Dohyun Kim</w:t>
+      </w:r>
+      <w:r>
+        <w:t xml:space="preserve">, </w:t>
+      </w:r>
+      <w:r>
+        <w:t>Eun-Jae Park</w:t>
+      </w:r>
+      <w:r>
+        <w:t>, Eric Chung</w:t>
+      </w:r>
+    </w:p>
+    <w:p>
+      <w:pPr>
+        <w:pStyle w:val="2"/>
+      </w:pPr>
+    </w:p>
     <w:p>
       <w:pPr>
         <w:pStyle w:val="2"/>
@@ -7413,23 +7487,7 @@
         <w:t xml:space="preserve">Dohyun Kim, </w:t>
       </w:r>
       <w:r>
-        <w:t xml:space="preserve">Amiya K. </w:t>
-      </w:r>
-      <w:proofErr w:type="spellStart"/>
-      <w:r>
-        <w:t>Pani</w:t>
-      </w:r>
-      <w:proofErr w:type="spellEnd"/>
-      <w:r>
-        <w:t xml:space="preserve">, </w:t>
-      </w:r>
-      <w:proofErr w:type="spellStart"/>
-      <w:r>
-        <w:t>Eun</w:t>
-      </w:r>
-      <w:proofErr w:type="spellEnd"/>
-      <w:r>
-        <w:t>-Jae Park</w:t>
+        <w:t>Amiya K. Pani, Eun-Jae Park</w:t>
       </w:r>
     </w:p>
     <w:p/>
@@ -7438,15 +7496,7 @@
         <w:pStyle w:val="2"/>
       </w:pPr>
       <w:r>
-        <w:t xml:space="preserve">Staggered DG methods for the </w:t>
-      </w:r>
-      <w:proofErr w:type="spellStart"/>
-      <w:r>
-        <w:t>pseudostress</w:t>
-      </w:r>
-      <w:proofErr w:type="spellEnd"/>
-      <w:r>
-        <w:t>-velocity formulation of the Stokes equations on general meshes</w:t>
+        <w:t>Staggered DG methods for the pseudostress-velocity formulation of the Stokes equations on general meshes</w:t>
       </w:r>
       <w:r>
         <w:t xml:space="preserve"> | </w:t>
@@ -7467,15 +7517,7 @@
         <w:t>Dohyun Kim</w:t>
       </w:r>
       <w:r>
-        <w:t xml:space="preserve">, Lina Zhao, </w:t>
-      </w:r>
-      <w:proofErr w:type="spellStart"/>
-      <w:r>
-        <w:t>Eun</w:t>
-      </w:r>
-      <w:proofErr w:type="spellEnd"/>
-      <w:r>
-        <w:t>-Jae Park</w:t>
+        <w:t>, Lina Zhao, Eun-Jae Park</w:t>
       </w:r>
     </w:p>
     <w:p/>
@@ -7505,25 +7547,10 @@
         <w:t>Dohyun Kim</w:t>
       </w:r>
       <w:r>
-        <w:t xml:space="preserve">, Tae-Yeon Kim, </w:t>
-      </w:r>
-      <w:proofErr w:type="spellStart"/>
-      <w:r>
-        <w:t>Eun</w:t>
-      </w:r>
-      <w:proofErr w:type="spellEnd"/>
-      <w:r>
-        <w:t>-Jae Park, Dong-</w:t>
-      </w:r>
-      <w:proofErr w:type="spellStart"/>
-      <w:r>
-        <w:t>wook</w:t>
-      </w:r>
-      <w:proofErr w:type="spellEnd"/>
-      <w:r>
-        <w:t xml:space="preserve"> Shin</w:t>
+        <w:t>, Tae-Yeon Kim, Eun-Jae Park, Dong-wook Shin</w:t>
       </w:r>
     </w:p>
+    <w:p/>
     <w:tbl>
       <w:tblPr>
         <w:tblStyle w:val="a8"/>
@@ -7565,6 +7592,7 @@
               <w:rPr>
                 <w:noProof/>
               </w:rPr>
+              <w:lastRenderedPageBreak/>
               <mc:AlternateContent>
                 <mc:Choice Requires="wpg">
                   <w:drawing>
@@ -8988,6 +9016,14 @@
     <w:p>
       <w:pPr>
         <w:pStyle w:val="2"/>
+        <w:rPr>
+          <w:lang w:eastAsia="ko-KR"/>
+        </w:rPr>
+      </w:pPr>
+    </w:p>
+    <w:p>
+      <w:pPr>
+        <w:pStyle w:val="2"/>
       </w:pPr>
       <w:r>
         <w:rPr>
@@ -9044,7 +9080,6 @@
         <w:pStyle w:val="2"/>
       </w:pPr>
       <w:r>
-        <w:lastRenderedPageBreak/>
         <w:t xml:space="preserve">(Oral) </w:t>
       </w:r>
       <w:r>
@@ -9144,19 +9179,11 @@
         </w:rPr>
         <w:t xml:space="preserve"> </w:t>
       </w:r>
-      <w:proofErr w:type="spellStart"/>
       <w:r>
         <w:rPr>
           <w:rStyle w:val="ad"/>
         </w:rPr>
-        <w:t>Oberwolfach</w:t>
-      </w:r>
-      <w:proofErr w:type="spellEnd"/>
-      <w:r>
-        <w:rPr>
-          <w:rStyle w:val="ad"/>
-        </w:rPr>
-        <w:t xml:space="preserve"> </w:t>
+        <w:t xml:space="preserve">Oberwolfach </w:t>
       </w:r>
       <w:r>
         <w:rPr>
@@ -9166,13 +9193,8 @@
       </w:r>
     </w:p>
     <w:p>
-      <w:proofErr w:type="spellStart"/>
       <w:r>
-        <w:t>Eun</w:t>
-      </w:r>
-      <w:proofErr w:type="spellEnd"/>
-      <w:r>
-        <w:t xml:space="preserve">-Jae Park, </w:t>
+        <w:t xml:space="preserve">Eun-Jae Park, </w:t>
       </w:r>
       <w:r>
         <w:t xml:space="preserve">Lina Zhao, </w:t>
@@ -9192,13 +9214,8 @@
       <w:r>
         <w:t xml:space="preserve">2021, </w:t>
       </w:r>
-      <w:proofErr w:type="spellStart"/>
       <w:r>
-        <w:t>Oberwolfach</w:t>
-      </w:r>
-      <w:proofErr w:type="spellEnd"/>
-      <w:r>
-        <w:t>, Germany</w:t>
+        <w:t>Oberwolfach, Germany</w:t>
       </w:r>
     </w:p>
     <w:p/>
@@ -10934,6 +10951,7 @@
         <w:pStyle w:val="2"/>
       </w:pPr>
       <w:r>
+        <w:lastRenderedPageBreak/>
         <w:t xml:space="preserve">(Oral) </w:t>
       </w:r>
       <w:r>
@@ -11069,7 +11087,13 @@
         <w:t>Poster</w:t>
       </w:r>
       <w:r>
-        <w:t xml:space="preserve">) B-spline based finite element method for a Large scale ocean circulation | </w:t>
+        <w:t xml:space="preserve">) B-spline based finite element method for a </w:t>
+      </w:r>
+      <w:r>
+        <w:t>l</w:t>
+      </w:r>
+      <w:r>
+        <w:t xml:space="preserve">arge scale ocean circulation | </w:t>
       </w:r>
       <w:r>
         <w:rPr>
@@ -13413,21 +13437,7 @@
         <w:rPr>
           <w:rStyle w:val="ad"/>
         </w:rPr>
-        <w:t>KSIAM-</w:t>
-      </w:r>
-      <w:proofErr w:type="spellStart"/>
-      <w:r>
-        <w:rPr>
-          <w:rStyle w:val="ad"/>
-        </w:rPr>
-        <w:t>Mathworks</w:t>
-      </w:r>
-      <w:proofErr w:type="spellEnd"/>
-      <w:r>
-        <w:rPr>
-          <w:rStyle w:val="ad"/>
-        </w:rPr>
-        <w:t xml:space="preserve"> 2018</w:t>
+        <w:t>KSIAM-Mathworks 2018</w:t>
       </w:r>
     </w:p>
     <w:p>
@@ -19474,7 +19484,7 @@
   <w:style w:type="paragraph" w:default="1" w:styleId="a1">
     <w:name w:val="Normal"/>
     <w:qFormat/>
-    <w:rsid w:val="00316CE4"/>
+    <w:rsid w:val="00616EB8"/>
   </w:style>
   <w:style w:type="paragraph" w:styleId="1">
     <w:name w:val="heading 1"/>
@@ -20771,9 +20781,9 @@
     <w:rsid w:val="003963E2"/>
     <w:rsid w:val="00397D1F"/>
     <w:rsid w:val="004B4955"/>
-    <w:rsid w:val="004E210A"/>
     <w:rsid w:val="00941880"/>
     <w:rsid w:val="00B92712"/>
+    <w:rsid w:val="00C93F81"/>
     <w:rsid w:val="00D71E06"/>
     <w:rsid w:val="00EE7399"/>
     <w:rsid w:val="00F36AE0"/>

</xml_diff>